<commit_message>
Revised User Manuals + Working Logs
NEW CHANGES
- Logs working
- Logs now MUCH more efficient
- New user manuals [Calvin]
</commit_message>
<xml_diff>
--- a/help/User_Manual.docx
+++ b/help/User_Manual.docx
@@ -11,6 +11,56 @@
           <w:szCs w:val="36"/>
         </w:rPr>
       </w:pPr>
+    </w:p>
+    <w:p>
+      <w:pPr>
+        <w:jc w:val="center"/>
+        <w:rPr>
+          <w:b/>
+          <w:sz w:val="36"/>
+          <w:szCs w:val="36"/>
+        </w:rPr>
+      </w:pPr>
+    </w:p>
+    <w:p>
+      <w:pPr>
+        <w:jc w:val="center"/>
+        <w:rPr>
+          <w:b/>
+          <w:sz w:val="36"/>
+          <w:szCs w:val="36"/>
+        </w:rPr>
+      </w:pPr>
+    </w:p>
+    <w:p>
+      <w:pPr>
+        <w:jc w:val="center"/>
+        <w:rPr>
+          <w:b/>
+          <w:sz w:val="36"/>
+          <w:szCs w:val="36"/>
+        </w:rPr>
+      </w:pPr>
+    </w:p>
+    <w:p>
+      <w:pPr>
+        <w:jc w:val="center"/>
+        <w:rPr>
+          <w:b/>
+          <w:sz w:val="36"/>
+          <w:szCs w:val="36"/>
+        </w:rPr>
+      </w:pPr>
+    </w:p>
+    <w:p>
+      <w:pPr>
+        <w:jc w:val="center"/>
+        <w:rPr>
+          <w:b/>
+          <w:sz w:val="36"/>
+          <w:szCs w:val="36"/>
+        </w:rPr>
+      </w:pPr>
       <w:bookmarkStart w:id="0" w:name="_GoBack"/>
       <w:bookmarkEnd w:id="0"/>
     </w:p>
@@ -43,16 +93,14 @@
           <w:szCs w:val="36"/>
         </w:rPr>
       </w:pPr>
-    </w:p>
-    <w:p>
-      <w:pPr>
-        <w:jc w:val="center"/>
+      <w:r>
         <w:rPr>
           <w:b/>
           <w:sz w:val="36"/>
           <w:szCs w:val="36"/>
         </w:rPr>
-      </w:pPr>
+        <w:t>CSE2311 Group 3 Tab2PDF</w:t>
+      </w:r>
     </w:p>
     <w:p>
       <w:pPr>
@@ -63,26 +111,22 @@
           <w:szCs w:val="36"/>
         </w:rPr>
       </w:pPr>
-    </w:p>
-    <w:p>
-      <w:pPr>
-        <w:jc w:val="center"/>
+      <w:r>
         <w:rPr>
           <w:b/>
           <w:sz w:val="36"/>
           <w:szCs w:val="36"/>
         </w:rPr>
-      </w:pPr>
-    </w:p>
-    <w:p>
-      <w:pPr>
-        <w:jc w:val="center"/>
+        <w:t xml:space="preserve">User </w:t>
+      </w:r>
+      <w:r>
         <w:rPr>
           <w:b/>
           <w:sz w:val="36"/>
           <w:szCs w:val="36"/>
         </w:rPr>
-      </w:pPr>
+        <w:t>Manual</w:t>
+      </w:r>
     </w:p>
     <w:p>
       <w:pPr>
@@ -93,14 +137,16 @@
           <w:szCs w:val="36"/>
         </w:rPr>
       </w:pPr>
-      <w:r>
+    </w:p>
+    <w:p>
+      <w:pPr>
+        <w:jc w:val="center"/>
         <w:rPr>
           <w:b/>
           <w:sz w:val="36"/>
           <w:szCs w:val="36"/>
         </w:rPr>
-        <w:t>CSE2311 Group 3 Tab2PDF</w:t>
-      </w:r>
+      </w:pPr>
     </w:p>
     <w:p>
       <w:pPr>
@@ -111,22 +157,26 @@
           <w:szCs w:val="36"/>
         </w:rPr>
       </w:pPr>
-      <w:r>
+    </w:p>
+    <w:p>
+      <w:pPr>
+        <w:jc w:val="center"/>
         <w:rPr>
           <w:b/>
           <w:sz w:val="36"/>
           <w:szCs w:val="36"/>
         </w:rPr>
-        <w:t xml:space="preserve">User </w:t>
-      </w:r>
-      <w:r>
+      </w:pPr>
+    </w:p>
+    <w:p>
+      <w:pPr>
+        <w:jc w:val="center"/>
         <w:rPr>
           <w:b/>
           <w:sz w:val="36"/>
           <w:szCs w:val="36"/>
         </w:rPr>
-        <w:t>Manual</w:t>
-      </w:r>
+      </w:pPr>
     </w:p>
     <w:p>
       <w:pPr>
@@ -170,56 +220,6 @@
     </w:p>
     <w:p>
       <w:pPr>
-        <w:jc w:val="center"/>
-        <w:rPr>
-          <w:b/>
-          <w:sz w:val="36"/>
-          <w:szCs w:val="36"/>
-        </w:rPr>
-      </w:pPr>
-    </w:p>
-    <w:p>
-      <w:pPr>
-        <w:jc w:val="center"/>
-        <w:rPr>
-          <w:b/>
-          <w:sz w:val="36"/>
-          <w:szCs w:val="36"/>
-        </w:rPr>
-      </w:pPr>
-    </w:p>
-    <w:p>
-      <w:pPr>
-        <w:jc w:val="center"/>
-        <w:rPr>
-          <w:b/>
-          <w:sz w:val="36"/>
-          <w:szCs w:val="36"/>
-        </w:rPr>
-      </w:pPr>
-    </w:p>
-    <w:p>
-      <w:pPr>
-        <w:jc w:val="center"/>
-        <w:rPr>
-          <w:b/>
-          <w:sz w:val="36"/>
-          <w:szCs w:val="36"/>
-        </w:rPr>
-      </w:pPr>
-    </w:p>
-    <w:p>
-      <w:pPr>
-        <w:jc w:val="center"/>
-        <w:rPr>
-          <w:b/>
-          <w:sz w:val="36"/>
-          <w:szCs w:val="36"/>
-        </w:rPr>
-      </w:pPr>
-    </w:p>
-    <w:p>
-      <w:pPr>
         <w:rPr>
           <w:b/>
           <w:sz w:val="28"/>
@@ -233,23 +233,285 @@
           <w:szCs w:val="28"/>
         </w:rPr>
         <w:lastRenderedPageBreak/>
-        <w:t xml:space="preserve">1: </w:t>
-      </w:r>
-      <w:r>
+        <w:t>Table of Contents</w:t>
+      </w:r>
+    </w:p>
+    <w:p>
+      <w:pPr>
+        <w:pStyle w:val="ListParagraph"/>
+        <w:numPr>
+          <w:ilvl w:val="0"/>
+          <w:numId w:val="2"/>
+        </w:numPr>
+        <w:rPr>
+          <w:b/>
+        </w:rPr>
+      </w:pPr>
+      <w:r>
+        <w:rPr>
+          <w:b/>
+        </w:rPr>
+        <w:t>Starting Menu</w:t>
+      </w:r>
+      <w:r>
+        <w:rPr>
+          <w:b/>
+        </w:rPr>
+        <w:t xml:space="preserve"> – 3 </w:t>
+      </w:r>
+    </w:p>
+    <w:p>
+      <w:pPr>
+        <w:pStyle w:val="ListParagraph"/>
+        <w:numPr>
+          <w:ilvl w:val="1"/>
+          <w:numId w:val="3"/>
+        </w:numPr>
+      </w:pPr>
+      <w:r>
+        <w:t>Overview</w:t>
+      </w:r>
+      <w:r>
+        <w:t xml:space="preserve"> – 3 </w:t>
+      </w:r>
+    </w:p>
+    <w:p>
+      <w:pPr>
+        <w:pStyle w:val="ListParagraph"/>
+        <w:numPr>
+          <w:ilvl w:val="1"/>
+          <w:numId w:val="3"/>
+        </w:numPr>
+      </w:pPr>
+      <w:r>
+        <w:t>Menu Bar</w:t>
+      </w:r>
+      <w:r>
+        <w:t xml:space="preserve"> – 3</w:t>
+      </w:r>
+    </w:p>
+    <w:p>
+      <w:pPr>
+        <w:pStyle w:val="ListParagraph"/>
+        <w:numPr>
+          <w:ilvl w:val="1"/>
+          <w:numId w:val="3"/>
+        </w:numPr>
+      </w:pPr>
+      <w:r>
+        <w:t>Opening the File</w:t>
+      </w:r>
+      <w:r>
+        <w:t xml:space="preserve"> – 5</w:t>
+      </w:r>
+    </w:p>
+    <w:p>
+      <w:pPr>
+        <w:pStyle w:val="ListParagraph"/>
+        <w:numPr>
+          <w:ilvl w:val="0"/>
+          <w:numId w:val="3"/>
+        </w:numPr>
+        <w:rPr>
+          <w:b/>
+        </w:rPr>
+      </w:pPr>
+      <w:r>
+        <w:rPr>
+          <w:b/>
+        </w:rPr>
+        <w:t>Extended Menu</w:t>
+      </w:r>
+      <w:r>
+        <w:rPr>
+          <w:b/>
+        </w:rPr>
+        <w:t xml:space="preserve"> – 6</w:t>
+      </w:r>
+    </w:p>
+    <w:p>
+      <w:pPr>
+        <w:pStyle w:val="ListParagraph"/>
+        <w:numPr>
+          <w:ilvl w:val="1"/>
+          <w:numId w:val="3"/>
+        </w:numPr>
+      </w:pPr>
+      <w:r>
+        <w:t>Overview</w:t>
+      </w:r>
+      <w:r>
+        <w:t xml:space="preserve"> – 6</w:t>
+      </w:r>
+    </w:p>
+    <w:p>
+      <w:pPr>
+        <w:pStyle w:val="ListParagraph"/>
+        <w:numPr>
+          <w:ilvl w:val="1"/>
+          <w:numId w:val="3"/>
+        </w:numPr>
+      </w:pPr>
+      <w:r>
+        <w:t>PDF Previewer</w:t>
+      </w:r>
+      <w:r>
+        <w:t xml:space="preserve"> – 6</w:t>
+      </w:r>
+    </w:p>
+    <w:p>
+      <w:pPr>
+        <w:pStyle w:val="ListParagraph"/>
+        <w:numPr>
+          <w:ilvl w:val="1"/>
+          <w:numId w:val="3"/>
+        </w:numPr>
+      </w:pPr>
+      <w:r>
+        <w:t>“View” Section</w:t>
+      </w:r>
+      <w:r>
+        <w:t xml:space="preserve"> – 6</w:t>
+      </w:r>
+    </w:p>
+    <w:p>
+      <w:pPr>
+        <w:pStyle w:val="ListParagraph"/>
+        <w:numPr>
+          <w:ilvl w:val="1"/>
+          <w:numId w:val="3"/>
+        </w:numPr>
+      </w:pPr>
+      <w:r>
+        <w:t>“Edit” Section</w:t>
+      </w:r>
+      <w:r>
+        <w:t xml:space="preserve"> – 7</w:t>
+      </w:r>
+    </w:p>
+    <w:p>
+      <w:pPr>
+        <w:pStyle w:val="ListParagraph"/>
+        <w:numPr>
+          <w:ilvl w:val="0"/>
+          <w:numId w:val="3"/>
+        </w:numPr>
+        <w:rPr>
+          <w:b/>
+        </w:rPr>
+      </w:pPr>
+      <w:r>
+        <w:rPr>
+          <w:b/>
+        </w:rPr>
+        <w:t>Save and Print</w:t>
+      </w:r>
+      <w:r>
+        <w:rPr>
+          <w:b/>
+        </w:rPr>
+        <w:t xml:space="preserve"> – 9 </w:t>
+      </w:r>
+    </w:p>
+    <w:p>
+      <w:pPr>
+        <w:pStyle w:val="ListParagraph"/>
+        <w:numPr>
+          <w:ilvl w:val="1"/>
+          <w:numId w:val="3"/>
+        </w:numPr>
+      </w:pPr>
+      <w:r>
+        <w:t>Saving</w:t>
+      </w:r>
+      <w:r>
+        <w:t xml:space="preserve"> – 9</w:t>
+      </w:r>
+    </w:p>
+    <w:p>
+      <w:pPr>
+        <w:pStyle w:val="ListParagraph"/>
+        <w:numPr>
+          <w:ilvl w:val="1"/>
+          <w:numId w:val="3"/>
+        </w:numPr>
+      </w:pPr>
+      <w:r>
+        <w:t>Printing</w:t>
+      </w:r>
+      <w:r>
+        <w:t xml:space="preserve"> – 9</w:t>
+      </w:r>
+    </w:p>
+    <w:p/>
+    <w:p/>
+    <w:p/>
+    <w:p/>
+    <w:p/>
+    <w:p/>
+    <w:p/>
+    <w:p/>
+    <w:p/>
+    <w:p/>
+    <w:p/>
+    <w:p/>
+    <w:p/>
+    <w:p/>
+    <w:p/>
+    <w:p/>
+    <w:p>
+      <w:pPr>
         <w:rPr>
           <w:b/>
           <w:sz w:val="28"/>
           <w:szCs w:val="28"/>
         </w:rPr>
-        <w:t>Starting</w:t>
-      </w:r>
+      </w:pPr>
       <w:r>
         <w:rPr>
           <w:b/>
           <w:sz w:val="28"/>
           <w:szCs w:val="28"/>
         </w:rPr>
+        <w:lastRenderedPageBreak/>
+        <w:t>1 -</w:t>
+      </w:r>
+      <w:r>
+        <w:rPr>
+          <w:b/>
+          <w:sz w:val="28"/>
+          <w:szCs w:val="28"/>
+        </w:rPr>
+        <w:t xml:space="preserve"> </w:t>
+      </w:r>
+      <w:r>
+        <w:rPr>
+          <w:b/>
+          <w:sz w:val="28"/>
+          <w:szCs w:val="28"/>
+        </w:rPr>
+        <w:t>Starting</w:t>
+      </w:r>
+      <w:r>
+        <w:rPr>
+          <w:b/>
+          <w:sz w:val="28"/>
+          <w:szCs w:val="28"/>
+        </w:rPr>
         <w:t xml:space="preserve"> Menu</w:t>
+      </w:r>
+    </w:p>
+    <w:p>
+      <w:pPr>
+        <w:rPr>
+          <w:b/>
+        </w:rPr>
+      </w:pPr>
+      <w:r>
+        <w:rPr>
+          <w:b/>
+        </w:rPr>
+        <w:t>1.0 – Overview</w:t>
       </w:r>
     </w:p>
     <w:p>
@@ -284,11 +546,11 @@
               <a:graphicData uri="http://schemas.openxmlformats.org/drawingml/2006/picture">
                 <pic:pic xmlns:pic="http://schemas.openxmlformats.org/drawingml/2006/picture">
                   <pic:nvPicPr>
-                    <pic:cNvPr id="0" name="image01.png"/>
+                    <pic:cNvPr id="0" name="1.png"/>
                     <pic:cNvPicPr/>
                   </pic:nvPicPr>
                   <pic:blipFill>
-                    <a:blip r:embed="rId5">
+                    <a:blip r:embed="rId6">
                       <a:extLst>
                         <a:ext uri="{28A0092B-C50C-407E-A947-70E740481C1C}">
                           <a14:useLocalDpi xmlns:a14="http://schemas.microsoft.com/office/drawing/2010/main" val="0"/>
@@ -317,10 +579,51 @@
     </w:p>
     <w:p>
       <w:r>
-        <w:t xml:space="preserve">In the menu bar, there are three selections to choose from, including “File”, “Options” and “Help”. </w:t>
-      </w:r>
-      <w:r>
-        <w:t xml:space="preserve">Note that these drop menus will stay the same, regardless of whether the user is in the starting menu or the extended menu. </w:t>
+        <w:rPr>
+          <w:b/>
+        </w:rPr>
+        <w:t xml:space="preserve">1.1 </w:t>
+      </w:r>
+      <w:r>
+        <w:rPr>
+          <w:b/>
+        </w:rPr>
+        <w:t xml:space="preserve">– Menu </w:t>
+      </w:r>
+      <w:r>
+        <w:rPr>
+          <w:b/>
+        </w:rPr>
+        <w:t>Bar</w:t>
+      </w:r>
+    </w:p>
+    <w:p>
+      <w:r>
+        <w:t xml:space="preserve">In the menu bar, there are </w:t>
+      </w:r>
+      <w:r>
+        <w:t>two</w:t>
+      </w:r>
+      <w:r>
+        <w:t xml:space="preserve"> selections to </w:t>
+      </w:r>
+      <w:r>
+        <w:t>choose from, including “File”</w:t>
+      </w:r>
+      <w:r>
+        <w:t xml:space="preserve">, “Edit” </w:t>
+      </w:r>
+      <w:r>
+        <w:t xml:space="preserve">and “Help”. </w:t>
+      </w:r>
+      <w:r>
+        <w:t>Note that these drop menus will stay the same, regardless of whether the user is in the starting menu or the extended menu.</w:t>
+      </w:r>
+      <w:r>
+        <w:t xml:space="preserve"> Also note that the functions in the “Edit” drop menu will be disabled along with the “Save” and “Print” button, because they are to only be used in the extended menu. The functions will be discussed later in the manual.</w:t>
+      </w:r>
+      <w:r>
+        <w:t xml:space="preserve"> </w:t>
       </w:r>
     </w:p>
     <w:p>
@@ -349,6 +652,7 @@
           <w:noProof/>
           <w:lang w:eastAsia="en-CA"/>
         </w:rPr>
+        <w:lastRenderedPageBreak/>
         <w:drawing>
           <wp:inline distT="0" distB="0" distL="0" distR="0">
             <wp:extent cx="2524478" cy="2152951"/>
@@ -361,11 +665,11 @@
               <a:graphicData uri="http://schemas.openxmlformats.org/drawingml/2006/picture">
                 <pic:pic xmlns:pic="http://schemas.openxmlformats.org/drawingml/2006/picture">
                   <pic:nvPicPr>
-                    <pic:cNvPr id="0" name="image02.png"/>
+                    <pic:cNvPr id="0" name="2.png"/>
                     <pic:cNvPicPr/>
                   </pic:nvPicPr>
                   <pic:blipFill>
-                    <a:blip r:embed="rId6">
+                    <a:blip r:embed="rId7">
                       <a:extLst>
                         <a:ext uri="{28A0092B-C50C-407E-A947-70E740481C1C}">
                           <a14:useLocalDpi xmlns:a14="http://schemas.microsoft.com/office/drawing/2010/main" val="0"/>
@@ -391,33 +695,16 @@
           </wp:inline>
         </w:drawing>
       </w:r>
-    </w:p>
-    <w:p>
-      <w:r>
-        <w:lastRenderedPageBreak/>
-        <w:t xml:space="preserve">The “Options” button will show “Preferences” </w:t>
-      </w:r>
-      <w:r>
-        <w:rPr>
-          <w:b/>
-        </w:rPr>
-        <w:t>(IDK WHAT THIS BUTTON DOES!)</w:t>
-      </w:r>
-      <w:r>
-        <w:t>.</w:t>
-      </w:r>
-    </w:p>
-    <w:p>
       <w:r>
         <w:rPr>
           <w:noProof/>
           <w:lang w:eastAsia="en-CA"/>
         </w:rPr>
         <w:drawing>
-          <wp:inline distT="0" distB="0" distL="0" distR="0">
-            <wp:extent cx="2524478" cy="2124372"/>
-            <wp:effectExtent l="0" t="0" r="9525" b="9525"/>
-            <wp:docPr id="6" name="Picture 6"/>
+          <wp:inline distT="0" distB="0" distL="0" distR="0" wp14:anchorId="687936F8" wp14:editId="0D3EA71B">
+            <wp:extent cx="2524478" cy="2152951"/>
+            <wp:effectExtent l="0" t="0" r="9525" b="0"/>
+            <wp:docPr id="8" name="Picture 8"/>
             <wp:cNvGraphicFramePr>
               <a:graphicFrameLocks xmlns:a="http://schemas.openxmlformats.org/drawingml/2006/main" noChangeAspect="1"/>
             </wp:cNvGraphicFramePr>
@@ -425,11 +712,68 @@
               <a:graphicData uri="http://schemas.openxmlformats.org/drawingml/2006/picture">
                 <pic:pic xmlns:pic="http://schemas.openxmlformats.org/drawingml/2006/picture">
                   <pic:nvPicPr>
-                    <pic:cNvPr id="0" name="image03.png"/>
+                    <pic:cNvPr id="0" name="3.png"/>
                     <pic:cNvPicPr/>
                   </pic:nvPicPr>
                   <pic:blipFill>
-                    <a:blip r:embed="rId7">
+                    <a:blip r:embed="rId8">
+                      <a:extLst>
+                        <a:ext uri="{28A0092B-C50C-407E-A947-70E740481C1C}">
+                          <a14:useLocalDpi xmlns:a14="http://schemas.microsoft.com/office/drawing/2010/main" val="0"/>
+                        </a:ext>
+                      </a:extLst>
+                    </a:blip>
+                    <a:stretch>
+                      <a:fillRect/>
+                    </a:stretch>
+                  </pic:blipFill>
+                  <pic:spPr>
+                    <a:xfrm>
+                      <a:off x="0" y="0"/>
+                      <a:ext cx="2524478" cy="2152951"/>
+                    </a:xfrm>
+                    <a:prstGeom prst="rect">
+                      <a:avLst/>
+                    </a:prstGeom>
+                  </pic:spPr>
+                </pic:pic>
+              </a:graphicData>
+            </a:graphic>
+          </wp:inline>
+        </w:drawing>
+      </w:r>
+    </w:p>
+    <w:p>
+      <w:r>
+        <w:t>“Help” will drop a menu consisting of the same “Help” button of the four original buttons and an “About” button, opening a message dialog with a brief</w:t>
+      </w:r>
+      <w:r>
+        <w:t xml:space="preserve"> description of the application.</w:t>
+      </w:r>
+    </w:p>
+    <w:p>
+      <w:r>
+        <w:rPr>
+          <w:noProof/>
+          <w:lang w:eastAsia="en-CA"/>
+        </w:rPr>
+        <w:drawing>
+          <wp:inline distT="0" distB="0" distL="0" distR="0">
+            <wp:extent cx="2524478" cy="2124372"/>
+            <wp:effectExtent l="0" t="0" r="9525" b="9525"/>
+            <wp:docPr id="11" name="Picture 11"/>
+            <wp:cNvGraphicFramePr>
+              <a:graphicFrameLocks xmlns:a="http://schemas.openxmlformats.org/drawingml/2006/main" noChangeAspect="1"/>
+            </wp:cNvGraphicFramePr>
+            <a:graphic xmlns:a="http://schemas.openxmlformats.org/drawingml/2006/main">
+              <a:graphicData uri="http://schemas.openxmlformats.org/drawingml/2006/picture">
+                <pic:pic xmlns:pic="http://schemas.openxmlformats.org/drawingml/2006/picture">
+                  <pic:nvPicPr>
+                    <pic:cNvPr id="0" name="4.png"/>
+                    <pic:cNvPicPr/>
+                  </pic:nvPicPr>
+                  <pic:blipFill>
+                    <a:blip r:embed="rId9">
                       <a:extLst>
                         <a:ext uri="{28A0092B-C50C-407E-A947-70E740481C1C}">
                           <a14:useLocalDpi xmlns:a14="http://schemas.microsoft.com/office/drawing/2010/main" val="0"/>
@@ -458,20 +802,15 @@
     </w:p>
     <w:p>
       <w:r>
-        <w:t>The “Help” button will drop a menu consisting of the same “Help” button of the four original buttons and an “About” button, opening a message dialog with a brief description of the application.</w:t>
-      </w:r>
-    </w:p>
-    <w:p>
-      <w:r>
         <w:rPr>
           <w:noProof/>
           <w:lang w:eastAsia="en-CA"/>
         </w:rPr>
         <w:drawing>
           <wp:inline distT="0" distB="0" distL="0" distR="0">
-            <wp:extent cx="2524478" cy="2124372"/>
-            <wp:effectExtent l="0" t="0" r="9525" b="9525"/>
-            <wp:docPr id="7" name="Picture 7"/>
+            <wp:extent cx="5943600" cy="2009140"/>
+            <wp:effectExtent l="0" t="0" r="0" b="0"/>
+            <wp:docPr id="12" name="Picture 12"/>
             <wp:cNvGraphicFramePr>
               <a:graphicFrameLocks xmlns:a="http://schemas.openxmlformats.org/drawingml/2006/main" noChangeAspect="1"/>
             </wp:cNvGraphicFramePr>
@@ -479,11 +818,11 @@
               <a:graphicData uri="http://schemas.openxmlformats.org/drawingml/2006/picture">
                 <pic:pic xmlns:pic="http://schemas.openxmlformats.org/drawingml/2006/picture">
                   <pic:nvPicPr>
-                    <pic:cNvPr id="0" name="image04.png"/>
+                    <pic:cNvPr id="0" name="5.png"/>
                     <pic:cNvPicPr/>
                   </pic:nvPicPr>
                   <pic:blipFill>
-                    <a:blip r:embed="rId8">
+                    <a:blip r:embed="rId10">
                       <a:extLst>
                         <a:ext uri="{28A0092B-C50C-407E-A947-70E740481C1C}">
                           <a14:useLocalDpi xmlns:a14="http://schemas.microsoft.com/office/drawing/2010/main" val="0"/>
@@ -497,7 +836,7 @@
                   <pic:spPr>
                     <a:xfrm>
                       <a:off x="0" y="0"/>
-                      <a:ext cx="2524478" cy="2124372"/>
+                      <a:ext cx="5943600" cy="2009140"/>
                     </a:xfrm>
                     <a:prstGeom prst="rect">
                       <a:avLst/>
@@ -509,59 +848,51 @@
           </wp:inline>
         </w:drawing>
       </w:r>
-      <w:r>
-        <w:rPr>
-          <w:noProof/>
-          <w:lang w:eastAsia="en-CA"/>
-        </w:rPr>
-        <w:drawing>
-          <wp:inline distT="0" distB="0" distL="0" distR="0">
-            <wp:extent cx="5943600" cy="2085975"/>
-            <wp:effectExtent l="0" t="0" r="0" b="9525"/>
-            <wp:docPr id="8" name="Picture 8"/>
-            <wp:cNvGraphicFramePr>
-              <a:graphicFrameLocks xmlns:a="http://schemas.openxmlformats.org/drawingml/2006/main" noChangeAspect="1"/>
-            </wp:cNvGraphicFramePr>
-            <a:graphic xmlns:a="http://schemas.openxmlformats.org/drawingml/2006/main">
-              <a:graphicData uri="http://schemas.openxmlformats.org/drawingml/2006/picture">
-                <pic:pic xmlns:pic="http://schemas.openxmlformats.org/drawingml/2006/picture">
-                  <pic:nvPicPr>
-                    <pic:cNvPr id="0" name="image05.png"/>
-                    <pic:cNvPicPr/>
-                  </pic:nvPicPr>
-                  <pic:blipFill>
-                    <a:blip r:embed="rId9">
-                      <a:extLst>
-                        <a:ext uri="{28A0092B-C50C-407E-A947-70E740481C1C}">
-                          <a14:useLocalDpi xmlns:a14="http://schemas.microsoft.com/office/drawing/2010/main" val="0"/>
-                        </a:ext>
-                      </a:extLst>
-                    </a:blip>
-                    <a:stretch>
-                      <a:fillRect/>
-                    </a:stretch>
-                  </pic:blipFill>
-                  <pic:spPr>
-                    <a:xfrm>
-                      <a:off x="0" y="0"/>
-                      <a:ext cx="5943600" cy="2085975"/>
-                    </a:xfrm>
-                    <a:prstGeom prst="rect">
-                      <a:avLst/>
-                    </a:prstGeom>
-                  </pic:spPr>
-                </pic:pic>
-              </a:graphicData>
-            </a:graphic>
-          </wp:inline>
-        </w:drawing>
-      </w:r>
     </w:p>
     <w:p/>
-    <w:p>
-      <w:r>
+    <w:p/>
+    <w:p/>
+    <w:p>
+      <w:pPr>
+        <w:rPr>
+          <w:b/>
+        </w:rPr>
+      </w:pPr>
+      <w:r>
+        <w:rPr>
+          <w:b/>
+        </w:rPr>
         <w:lastRenderedPageBreak/>
-        <w:t>Clicking the “Open” button will open up a file selector. At this point, the user should navigate and select the text file by either double clicking the file, or highlight the file and click the “Open” button.</w:t>
+        <w:t>1.2 – Opening the File</w:t>
+      </w:r>
+    </w:p>
+    <w:p>
+      <w:r>
+        <w:t xml:space="preserve">Clicking the “Open” button will open up a file selector. At this point, the user </w:t>
+      </w:r>
+      <w:r>
+        <w:t>will</w:t>
+      </w:r>
+      <w:r>
+        <w:t xml:space="preserve"> navigate and select the text file</w:t>
+      </w:r>
+      <w:r>
+        <w:t xml:space="preserve"> containing the tabs of their choice</w:t>
+      </w:r>
+      <w:r>
+        <w:t xml:space="preserve"> by either double clicking the file, or highlight</w:t>
+      </w:r>
+      <w:r>
+        <w:t>ing</w:t>
+      </w:r>
+      <w:r>
+        <w:t xml:space="preserve"> the file and click</w:t>
+      </w:r>
+      <w:r>
+        <w:t>ing</w:t>
+      </w:r>
+      <w:r>
+        <w:t xml:space="preserve"> the “Open” button.</w:t>
       </w:r>
       <w:r>
         <w:t xml:space="preserve"> When the text file is chosen, it will be converted and an extended menu will be viewed. At this point, the “Save” and “Print” buttons will be enabled.</w:t>
@@ -589,7 +920,7 @@
                     <pic:cNvPicPr/>
                   </pic:nvPicPr>
                   <pic:blipFill>
-                    <a:blip r:embed="rId10">
+                    <a:blip r:embed="rId11">
                       <a:extLst>
                         <a:ext uri="{28A0092B-C50C-407E-A947-70E740481C1C}">
                           <a14:useLocalDpi xmlns:a14="http://schemas.microsoft.com/office/drawing/2010/main" val="0"/>
@@ -616,15 +947,6 @@
         </w:drawing>
       </w:r>
     </w:p>
-    <w:p/>
-    <w:p/>
-    <w:p/>
-    <w:p/>
-    <w:p/>
-    <w:p/>
-    <w:p/>
-    <w:p/>
-    <w:p/>
     <w:p>
       <w:pPr>
         <w:rPr>
@@ -633,19 +955,101 @@
           <w:szCs w:val="28"/>
         </w:rPr>
       </w:pPr>
-      <w:r>
+    </w:p>
+    <w:p>
+      <w:pPr>
         <w:rPr>
           <w:b/>
           <w:sz w:val="28"/>
           <w:szCs w:val="28"/>
         </w:rPr>
+      </w:pPr>
+    </w:p>
+    <w:p>
+      <w:pPr>
+        <w:rPr>
+          <w:b/>
+          <w:sz w:val="28"/>
+          <w:szCs w:val="28"/>
+        </w:rPr>
+      </w:pPr>
+    </w:p>
+    <w:p>
+      <w:pPr>
+        <w:rPr>
+          <w:b/>
+          <w:sz w:val="28"/>
+          <w:szCs w:val="28"/>
+        </w:rPr>
+      </w:pPr>
+    </w:p>
+    <w:p>
+      <w:pPr>
+        <w:rPr>
+          <w:b/>
+          <w:sz w:val="28"/>
+          <w:szCs w:val="28"/>
+        </w:rPr>
+      </w:pPr>
+    </w:p>
+    <w:p>
+      <w:pPr>
+        <w:rPr>
+          <w:b/>
+          <w:sz w:val="28"/>
+          <w:szCs w:val="28"/>
+        </w:rPr>
+      </w:pPr>
+    </w:p>
+    <w:p>
+      <w:pPr>
+        <w:rPr>
+          <w:b/>
+          <w:sz w:val="28"/>
+          <w:szCs w:val="28"/>
+        </w:rPr>
+      </w:pPr>
+    </w:p>
+    <w:p>
+      <w:pPr>
+        <w:rPr>
+          <w:b/>
+          <w:sz w:val="28"/>
+          <w:szCs w:val="28"/>
+        </w:rPr>
+      </w:pPr>
+      <w:r>
+        <w:rPr>
+          <w:b/>
+          <w:sz w:val="28"/>
+          <w:szCs w:val="28"/>
+        </w:rPr>
         <w:lastRenderedPageBreak/>
-        <w:t>2: Extended Menu</w:t>
+        <w:t xml:space="preserve">2 – Extended </w:t>
+      </w:r>
+      <w:r>
+        <w:rPr>
+          <w:b/>
+          <w:sz w:val="28"/>
+          <w:szCs w:val="28"/>
+        </w:rPr>
+        <w:t>Menu</w:t>
+      </w:r>
+    </w:p>
+    <w:p>
+      <w:r>
+        <w:rPr>
+          <w:b/>
+        </w:rPr>
+        <w:t>2.0 – Overview</w:t>
       </w:r>
     </w:p>
     <w:p>
       <w:r>
         <w:t xml:space="preserve">When a text file is opened, an extension of the starting menu will appear. The new menu will show the original four buttons, all of which are enabled now, a preview of the newly converted pdf file and section for customization purposes. </w:t>
+      </w:r>
+      <w:r>
+        <w:t>Note that the functions in the “Edit” drop bar will be enabled as well.</w:t>
       </w:r>
     </w:p>
     <w:p>
@@ -656,9 +1060,9 @@
         </w:rPr>
         <w:drawing>
           <wp:inline distT="0" distB="0" distL="0" distR="0">
-            <wp:extent cx="5943600" cy="3776980"/>
+            <wp:extent cx="5943600" cy="3814445"/>
             <wp:effectExtent l="0" t="0" r="0" b="0"/>
-            <wp:docPr id="11" name="Picture 11"/>
+            <wp:docPr id="18" name="Picture 18"/>
             <wp:cNvGraphicFramePr>
               <a:graphicFrameLocks xmlns:a="http://schemas.openxmlformats.org/drawingml/2006/main" noChangeAspect="1"/>
             </wp:cNvGraphicFramePr>
@@ -666,62 +1070,7 @@
               <a:graphicData uri="http://schemas.openxmlformats.org/drawingml/2006/picture">
                 <pic:pic xmlns:pic="http://schemas.openxmlformats.org/drawingml/2006/picture">
                   <pic:nvPicPr>
-                    <pic:cNvPr id="0" name="image07.png"/>
-                    <pic:cNvPicPr/>
-                  </pic:nvPicPr>
-                  <pic:blipFill>
-                    <a:blip r:embed="rId11">
-                      <a:extLst>
-                        <a:ext uri="{28A0092B-C50C-407E-A947-70E740481C1C}">
-                          <a14:useLocalDpi xmlns:a14="http://schemas.microsoft.com/office/drawing/2010/main" val="0"/>
-                        </a:ext>
-                      </a:extLst>
-                    </a:blip>
-                    <a:stretch>
-                      <a:fillRect/>
-                    </a:stretch>
-                  </pic:blipFill>
-                  <pic:spPr>
-                    <a:xfrm>
-                      <a:off x="0" y="0"/>
-                      <a:ext cx="5943600" cy="3776980"/>
-                    </a:xfrm>
-                    <a:prstGeom prst="rect">
-                      <a:avLst/>
-                    </a:prstGeom>
-                  </pic:spPr>
-                </pic:pic>
-              </a:graphicData>
-            </a:graphic>
-          </wp:inline>
-        </w:drawing>
-      </w:r>
-    </w:p>
-    <w:p>
-      <w:r>
-        <w:t>A preview of the pdf file is shown for the user to confirm that the conversion of the given text file to the pdf file was a success, and that he/she is satisfied with it. If user would like to, they may update some of the features of the pdf file. These may be accessed through the “Edit” section of the menu.</w:t>
-      </w:r>
-    </w:p>
-    <w:p>
-      <w:r>
-        <w:rPr>
-          <w:noProof/>
-          <w:lang w:eastAsia="en-CA"/>
-        </w:rPr>
-        <w:lastRenderedPageBreak/>
-        <w:drawing>
-          <wp:inline distT="0" distB="0" distL="0" distR="0">
-            <wp:extent cx="5943600" cy="4683125"/>
-            <wp:effectExtent l="0" t="0" r="0" b="3175"/>
-            <wp:docPr id="12" name="Picture 12"/>
-            <wp:cNvGraphicFramePr>
-              <a:graphicFrameLocks xmlns:a="http://schemas.openxmlformats.org/drawingml/2006/main" noChangeAspect="1"/>
-            </wp:cNvGraphicFramePr>
-            <a:graphic xmlns:a="http://schemas.openxmlformats.org/drawingml/2006/main">
-              <a:graphicData uri="http://schemas.openxmlformats.org/drawingml/2006/picture">
-                <pic:pic xmlns:pic="http://schemas.openxmlformats.org/drawingml/2006/picture">
-                  <pic:nvPicPr>
-                    <pic:cNvPr id="0" name="image08.png"/>
+                    <pic:cNvPr id="0" name="6.png"/>
                     <pic:cNvPicPr/>
                   </pic:nvPicPr>
                   <pic:blipFill>
@@ -739,7 +1088,7 @@
                   <pic:spPr>
                     <a:xfrm>
                       <a:off x="0" y="0"/>
-                      <a:ext cx="5943600" cy="4683125"/>
+                      <a:ext cx="5943600" cy="3814445"/>
                     </a:xfrm>
                     <a:prstGeom prst="rect">
                       <a:avLst/>
@@ -753,17 +1102,58 @@
       </w:r>
     </w:p>
     <w:p>
+      <w:pPr>
+        <w:rPr>
+          <w:b/>
+        </w:rPr>
+      </w:pPr>
+      <w:r>
+        <w:rPr>
+          <w:b/>
+        </w:rPr>
+        <w:t>2.1 – PDF Previewer</w:t>
+      </w:r>
+    </w:p>
+    <w:p>
+      <w:r>
+        <w:t xml:space="preserve">A preview of the pdf file is shown for the user to confirm that the conversion of the given text file to the pdf file was a success, and </w:t>
+      </w:r>
+      <w:r>
+        <w:t>that he/she is satisfied with the result</w:t>
+      </w:r>
+      <w:r>
+        <w:t xml:space="preserve"> (red box)</w:t>
+      </w:r>
+      <w:r>
+        <w:t xml:space="preserve">. </w:t>
+      </w:r>
+    </w:p>
+    <w:p>
       <w:r>
         <w:t>When the pdf is first created, a set of default spacing values, fonts and sizes are pre-set. If the user wants to further edit any features of the pdf file, they may go to the “Edit” section of the menu.</w:t>
       </w:r>
     </w:p>
     <w:p>
+      <w:pPr>
+        <w:rPr>
+          <w:b/>
+        </w:rPr>
+      </w:pPr>
+      <w:r>
+        <w:rPr>
+          <w:b/>
+        </w:rPr>
+        <w:t>2.2 – “View” Section</w:t>
+      </w:r>
+    </w:p>
+    <w:p>
       <w:r>
         <w:t xml:space="preserve">If the user may want to further inspect the pdf file before print or saving it, the “View” section of the menu is available for use. This section allows the user to zoom in or out of the preview using either the slider, or the text field. </w:t>
       </w:r>
     </w:p>
     <w:p>
       <w:r>
+        <w:lastRenderedPageBreak/>
         <w:t>The text field will only allow</w:t>
       </w:r>
       <w:r>
@@ -776,12 +1166,11 @@
           <w:noProof/>
           <w:lang w:eastAsia="en-CA"/>
         </w:rPr>
-        <w:lastRenderedPageBreak/>
         <w:drawing>
           <wp:inline distT="0" distB="0" distL="0" distR="0">
-            <wp:extent cx="2668078" cy="981472"/>
+            <wp:extent cx="2381583" cy="1038370"/>
             <wp:effectExtent l="0" t="0" r="0" b="9525"/>
-            <wp:docPr id="13" name="Picture 13"/>
+            <wp:docPr id="19" name="Picture 19"/>
             <wp:cNvGraphicFramePr>
               <a:graphicFrameLocks xmlns:a="http://schemas.openxmlformats.org/drawingml/2006/main" noChangeAspect="1"/>
             </wp:cNvGraphicFramePr>
@@ -789,7 +1178,7 @@
               <a:graphicData uri="http://schemas.openxmlformats.org/drawingml/2006/picture">
                 <pic:pic xmlns:pic="http://schemas.openxmlformats.org/drawingml/2006/picture">
                   <pic:nvPicPr>
-                    <pic:cNvPr id="0" name="image09.png"/>
+                    <pic:cNvPr id="0" name="7.png"/>
                     <pic:cNvPicPr/>
                   </pic:nvPicPr>
                   <pic:blipFill>
@@ -807,7 +1196,7 @@
                   <pic:spPr>
                     <a:xfrm>
                       <a:off x="0" y="0"/>
-                      <a:ext cx="2668078" cy="981472"/>
+                      <a:ext cx="2381583" cy="1038370"/>
                     </a:xfrm>
                     <a:prstGeom prst="rect">
                       <a:avLst/>
@@ -822,6 +1211,33 @@
     </w:p>
     <w:p>
       <w:r>
+        <w:t xml:space="preserve">Note that in the “Edit” drop menu, there are two </w:t>
+      </w:r>
+      <w:r>
+        <w:t xml:space="preserve">buttons: “Zoom in” and “Zoom out”. These buttons will make the preview zoom in and out by 25%. This function can also be achieved using the key combination “Ctrl” + “=” and “Ctrl” + </w:t>
+      </w:r>
+      <w:r>
+        <w:t>“-“ respectively</w:t>
+      </w:r>
+      <w:r>
+        <w:t>.</w:t>
+      </w:r>
+    </w:p>
+    <w:p>
+      <w:pPr>
+        <w:rPr>
+          <w:b/>
+        </w:rPr>
+      </w:pPr>
+      <w:r>
+        <w:rPr>
+          <w:b/>
+        </w:rPr>
+        <w:t>2.3 – “Edit” Section</w:t>
+      </w:r>
+    </w:p>
+    <w:p>
+      <w:r>
         <w:t>The “Edit” section of the menu allows the user to edit the title and the author for the pdf file, as well as change the size for each individually</w:t>
       </w:r>
       <w:r>
@@ -857,11 +1273,12 @@
           <w:noProof/>
           <w:lang w:eastAsia="en-CA"/>
         </w:rPr>
+        <w:lastRenderedPageBreak/>
         <w:drawing>
           <wp:inline distT="0" distB="0" distL="0" distR="0">
-            <wp:extent cx="2668078" cy="3468502"/>
-            <wp:effectExtent l="0" t="0" r="0" b="0"/>
-            <wp:docPr id="14" name="Picture 14"/>
+            <wp:extent cx="2382213" cy="3554262"/>
+            <wp:effectExtent l="0" t="0" r="0" b="8255"/>
+            <wp:docPr id="20" name="Picture 20"/>
             <wp:cNvGraphicFramePr>
               <a:graphicFrameLocks xmlns:a="http://schemas.openxmlformats.org/drawingml/2006/main" noChangeAspect="1"/>
             </wp:cNvGraphicFramePr>
@@ -869,7 +1286,7 @@
               <a:graphicData uri="http://schemas.openxmlformats.org/drawingml/2006/picture">
                 <pic:pic xmlns:pic="http://schemas.openxmlformats.org/drawingml/2006/picture">
                   <pic:nvPicPr>
-                    <pic:cNvPr id="0" name="image10.png"/>
+                    <pic:cNvPr id="0" name="8.png"/>
                     <pic:cNvPicPr/>
                   </pic:nvPicPr>
                   <pic:blipFill>
@@ -887,7 +1304,7 @@
                   <pic:spPr>
                     <a:xfrm>
                       <a:off x="0" y="0"/>
-                      <a:ext cx="2668078" cy="3468502"/>
+                      <a:ext cx="2382213" cy="3554262"/>
                     </a:xfrm>
                     <a:prstGeom prst="rect">
                       <a:avLst/>
@@ -913,13 +1330,19 @@
       <w:r>
         <w:t xml:space="preserve"> </w:t>
       </w:r>
+      <w:r>
+        <w:t>This can also be accessed in the “Edit” drop menu and by pressing the key combination “Ctrl” + “R”.</w:t>
+      </w:r>
     </w:p>
     <w:p>
       <w:r>
         <w:t xml:space="preserve">The application will automatically update any </w:t>
       </w:r>
       <w:r>
-        <w:t>features done when the mouse lets go of the slider. When a text field is updated, the preview will be automatically updated after a certain period of time after the last key has been pressed and released. The user may also immediately update the preview by pressing the “Enter” key on the keyboard.</w:t>
+        <w:t xml:space="preserve">features done when the mouse lets go of the slider. When a text field is updated, the preview will be automatically updated after a certain period of time after the last key has been pressed and released. The user may also immediately update the preview by pressing </w:t>
+      </w:r>
+      <w:r>
+        <w:t>the “Enter” key on the keyboard.</w:t>
       </w:r>
     </w:p>
     <w:p>
@@ -939,14 +1362,91 @@
           <w:szCs w:val="28"/>
         </w:rPr>
       </w:pPr>
-      <w:r>
+    </w:p>
+    <w:p>
+      <w:pPr>
         <w:rPr>
           <w:b/>
           <w:sz w:val="28"/>
           <w:szCs w:val="28"/>
         </w:rPr>
+      </w:pPr>
+    </w:p>
+    <w:p>
+      <w:pPr>
+        <w:rPr>
+          <w:b/>
+          <w:sz w:val="28"/>
+          <w:szCs w:val="28"/>
+        </w:rPr>
+      </w:pPr>
+    </w:p>
+    <w:p>
+      <w:pPr>
+        <w:rPr>
+          <w:b/>
+          <w:sz w:val="28"/>
+          <w:szCs w:val="28"/>
+        </w:rPr>
+      </w:pPr>
+    </w:p>
+    <w:p>
+      <w:pPr>
+        <w:rPr>
+          <w:b/>
+          <w:sz w:val="28"/>
+          <w:szCs w:val="28"/>
+        </w:rPr>
+      </w:pPr>
+    </w:p>
+    <w:p>
+      <w:pPr>
+        <w:rPr>
+          <w:b/>
+          <w:sz w:val="28"/>
+          <w:szCs w:val="28"/>
+        </w:rPr>
+      </w:pPr>
+    </w:p>
+    <w:p>
+      <w:pPr>
+        <w:rPr>
+          <w:b/>
+          <w:sz w:val="28"/>
+          <w:szCs w:val="28"/>
+        </w:rPr>
+      </w:pPr>
+    </w:p>
+    <w:p>
+      <w:r>
+        <w:rPr>
+          <w:b/>
+          <w:sz w:val="28"/>
+          <w:szCs w:val="28"/>
+        </w:rPr>
         <w:lastRenderedPageBreak/>
-        <w:t>3: Save and Print</w:t>
+        <w:t xml:space="preserve">3 – Save </w:t>
+      </w:r>
+      <w:r>
+        <w:rPr>
+          <w:b/>
+          <w:sz w:val="28"/>
+          <w:szCs w:val="28"/>
+        </w:rPr>
+        <w:t>and Print</w:t>
+      </w:r>
+    </w:p>
+    <w:p>
+      <w:pPr>
+        <w:rPr>
+          <w:b/>
+        </w:rPr>
+      </w:pPr>
+      <w:r>
+        <w:rPr>
+          <w:b/>
+        </w:rPr>
+        <w:t>3.0 – Saving</w:t>
       </w:r>
     </w:p>
     <w:p>
@@ -967,6 +1467,9 @@
       </w:r>
       <w:r>
         <w:t>what directory they would like to save in (blue box) and give the pdf file a name (red box). By default, the file name will be the same as the title of the tab. The user may change that if he/she may please.</w:t>
+      </w:r>
+      <w:r>
+        <w:t xml:space="preserve"> </w:t>
       </w:r>
     </w:p>
     <w:p>
@@ -1016,6 +1519,19 @@
             </a:graphic>
           </wp:inline>
         </w:drawing>
+      </w:r>
+    </w:p>
+    <w:p>
+      <w:pPr>
+        <w:rPr>
+          <w:b/>
+        </w:rPr>
+      </w:pPr>
+      <w:r>
+        <w:rPr>
+          <w:b/>
+        </w:rPr>
+        <w:t>3.1 – Printing</w:t>
       </w:r>
     </w:p>
     <w:p>
@@ -1083,6 +1599,304 @@
     </w:sectPr>
   </w:body>
 </w:document>
+</file>
+
+<file path=word/numbering.xml><?xml version="1.0" encoding="utf-8"?>
+<w:numbering xmlns:wpc="http://schemas.microsoft.com/office/word/2010/wordprocessingCanvas" xmlns:mc="http://schemas.openxmlformats.org/markup-compatibility/2006" xmlns:o="urn:schemas-microsoft-com:office:office" xmlns:r="http://schemas.openxmlformats.org/officeDocument/2006/relationships" xmlns:m="http://schemas.openxmlformats.org/officeDocument/2006/math" xmlns:v="urn:schemas-microsoft-com:vml" xmlns:wp14="http://schemas.microsoft.com/office/word/2010/wordprocessingDrawing" xmlns:wp="http://schemas.openxmlformats.org/drawingml/2006/wordprocessingDrawing" xmlns:w10="urn:schemas-microsoft-com:office:word" xmlns:w="http://schemas.openxmlformats.org/wordprocessingml/2006/main" xmlns:w14="http://schemas.microsoft.com/office/word/2010/wordml" xmlns:wpg="http://schemas.microsoft.com/office/word/2010/wordprocessingGroup" xmlns:wpi="http://schemas.microsoft.com/office/word/2010/wordprocessingInk" xmlns:wne="http://schemas.microsoft.com/office/word/2006/wordml" xmlns:wps="http://schemas.microsoft.com/office/word/2010/wordprocessingShape" mc:Ignorable="w14 wp14">
+  <w:abstractNum w:abstractNumId="0">
+    <w:nsid w:val="27F34622"/>
+    <w:multiLevelType w:val="multilevel"/>
+    <w:tmpl w:val="1C3A3DD4"/>
+    <w:lvl w:ilvl="0">
+      <w:start w:val="1"/>
+      <w:numFmt w:val="decimal"/>
+      <w:lvlText w:val="%1."/>
+      <w:lvlJc w:val="left"/>
+      <w:pPr>
+        <w:ind w:left="360" w:hanging="360"/>
+      </w:pPr>
+      <w:rPr>
+        <w:rFonts w:hint="default"/>
+      </w:rPr>
+    </w:lvl>
+    <w:lvl w:ilvl="1">
+      <w:numFmt w:val="decimal"/>
+      <w:lvlText w:val="%1.%2."/>
+      <w:lvlJc w:val="left"/>
+      <w:pPr>
+        <w:ind w:left="792" w:hanging="432"/>
+      </w:pPr>
+      <w:rPr>
+        <w:rFonts w:hint="default"/>
+      </w:rPr>
+    </w:lvl>
+    <w:lvl w:ilvl="2">
+      <w:start w:val="1"/>
+      <w:numFmt w:val="decimal"/>
+      <w:lvlText w:val="%1.%2.%3."/>
+      <w:lvlJc w:val="left"/>
+      <w:pPr>
+        <w:ind w:left="1224" w:hanging="504"/>
+      </w:pPr>
+      <w:rPr>
+        <w:rFonts w:hint="default"/>
+      </w:rPr>
+    </w:lvl>
+    <w:lvl w:ilvl="3">
+      <w:start w:val="1"/>
+      <w:numFmt w:val="decimal"/>
+      <w:lvlText w:val="%1.%2.%3.%4."/>
+      <w:lvlJc w:val="left"/>
+      <w:pPr>
+        <w:ind w:left="1728" w:hanging="648"/>
+      </w:pPr>
+      <w:rPr>
+        <w:rFonts w:hint="default"/>
+      </w:rPr>
+    </w:lvl>
+    <w:lvl w:ilvl="4">
+      <w:start w:val="1"/>
+      <w:numFmt w:val="decimal"/>
+      <w:lvlText w:val="%1.%2.%3.%4.%5."/>
+      <w:lvlJc w:val="left"/>
+      <w:pPr>
+        <w:ind w:left="2232" w:hanging="792"/>
+      </w:pPr>
+      <w:rPr>
+        <w:rFonts w:hint="default"/>
+      </w:rPr>
+    </w:lvl>
+    <w:lvl w:ilvl="5">
+      <w:start w:val="1"/>
+      <w:numFmt w:val="decimal"/>
+      <w:lvlText w:val="%1.%2.%3.%4.%5.%6."/>
+      <w:lvlJc w:val="left"/>
+      <w:pPr>
+        <w:ind w:left="2736" w:hanging="936"/>
+      </w:pPr>
+      <w:rPr>
+        <w:rFonts w:hint="default"/>
+      </w:rPr>
+    </w:lvl>
+    <w:lvl w:ilvl="6">
+      <w:start w:val="1"/>
+      <w:numFmt w:val="decimal"/>
+      <w:lvlText w:val="%1.%2.%3.%4.%5.%6.%7."/>
+      <w:lvlJc w:val="left"/>
+      <w:pPr>
+        <w:ind w:left="3240" w:hanging="1080"/>
+      </w:pPr>
+      <w:rPr>
+        <w:rFonts w:hint="default"/>
+      </w:rPr>
+    </w:lvl>
+    <w:lvl w:ilvl="7">
+      <w:start w:val="1"/>
+      <w:numFmt w:val="decimal"/>
+      <w:lvlText w:val="%1.%2.%3.%4.%5.%6.%7.%8."/>
+      <w:lvlJc w:val="left"/>
+      <w:pPr>
+        <w:ind w:left="3744" w:hanging="1224"/>
+      </w:pPr>
+      <w:rPr>
+        <w:rFonts w:hint="default"/>
+      </w:rPr>
+    </w:lvl>
+    <w:lvl w:ilvl="8">
+      <w:start w:val="1"/>
+      <w:numFmt w:val="decimal"/>
+      <w:lvlText w:val="%1.%2.%3.%4.%5.%6.%7.%8.%9."/>
+      <w:lvlJc w:val="left"/>
+      <w:pPr>
+        <w:ind w:left="4320" w:hanging="1440"/>
+      </w:pPr>
+      <w:rPr>
+        <w:rFonts w:hint="default"/>
+      </w:rPr>
+    </w:lvl>
+  </w:abstractNum>
+  <w:abstractNum w:abstractNumId="1">
+    <w:nsid w:val="372C4B6E"/>
+    <w:multiLevelType w:val="multilevel"/>
+    <w:tmpl w:val="1009001F"/>
+    <w:lvl w:ilvl="0">
+      <w:start w:val="1"/>
+      <w:numFmt w:val="decimal"/>
+      <w:lvlText w:val="%1."/>
+      <w:lvlJc w:val="left"/>
+      <w:pPr>
+        <w:ind w:left="360" w:hanging="360"/>
+      </w:pPr>
+    </w:lvl>
+    <w:lvl w:ilvl="1">
+      <w:start w:val="1"/>
+      <w:numFmt w:val="decimal"/>
+      <w:lvlText w:val="%1.%2."/>
+      <w:lvlJc w:val="left"/>
+      <w:pPr>
+        <w:ind w:left="792" w:hanging="432"/>
+      </w:pPr>
+    </w:lvl>
+    <w:lvl w:ilvl="2">
+      <w:start w:val="1"/>
+      <w:numFmt w:val="decimal"/>
+      <w:lvlText w:val="%1.%2.%3."/>
+      <w:lvlJc w:val="left"/>
+      <w:pPr>
+        <w:ind w:left="1224" w:hanging="504"/>
+      </w:pPr>
+    </w:lvl>
+    <w:lvl w:ilvl="3">
+      <w:start w:val="1"/>
+      <w:numFmt w:val="decimal"/>
+      <w:lvlText w:val="%1.%2.%3.%4."/>
+      <w:lvlJc w:val="left"/>
+      <w:pPr>
+        <w:ind w:left="1728" w:hanging="648"/>
+      </w:pPr>
+    </w:lvl>
+    <w:lvl w:ilvl="4">
+      <w:start w:val="1"/>
+      <w:numFmt w:val="decimal"/>
+      <w:lvlText w:val="%1.%2.%3.%4.%5."/>
+      <w:lvlJc w:val="left"/>
+      <w:pPr>
+        <w:ind w:left="2232" w:hanging="792"/>
+      </w:pPr>
+    </w:lvl>
+    <w:lvl w:ilvl="5">
+      <w:start w:val="1"/>
+      <w:numFmt w:val="decimal"/>
+      <w:lvlText w:val="%1.%2.%3.%4.%5.%6."/>
+      <w:lvlJc w:val="left"/>
+      <w:pPr>
+        <w:ind w:left="2736" w:hanging="936"/>
+      </w:pPr>
+    </w:lvl>
+    <w:lvl w:ilvl="6">
+      <w:start w:val="1"/>
+      <w:numFmt w:val="decimal"/>
+      <w:lvlText w:val="%1.%2.%3.%4.%5.%6.%7."/>
+      <w:lvlJc w:val="left"/>
+      <w:pPr>
+        <w:ind w:left="3240" w:hanging="1080"/>
+      </w:pPr>
+    </w:lvl>
+    <w:lvl w:ilvl="7">
+      <w:start w:val="1"/>
+      <w:numFmt w:val="decimal"/>
+      <w:lvlText w:val="%1.%2.%3.%4.%5.%6.%7.%8."/>
+      <w:lvlJc w:val="left"/>
+      <w:pPr>
+        <w:ind w:left="3744" w:hanging="1224"/>
+      </w:pPr>
+    </w:lvl>
+    <w:lvl w:ilvl="8">
+      <w:start w:val="1"/>
+      <w:numFmt w:val="decimal"/>
+      <w:lvlText w:val="%1.%2.%3.%4.%5.%6.%7.%8.%9."/>
+      <w:lvlJc w:val="left"/>
+      <w:pPr>
+        <w:ind w:left="4320" w:hanging="1440"/>
+      </w:pPr>
+    </w:lvl>
+  </w:abstractNum>
+  <w:abstractNum w:abstractNumId="2">
+    <w:nsid w:val="48372953"/>
+    <w:multiLevelType w:val="multilevel"/>
+    <w:tmpl w:val="1009001F"/>
+    <w:lvl w:ilvl="0">
+      <w:start w:val="1"/>
+      <w:numFmt w:val="decimal"/>
+      <w:lvlText w:val="%1."/>
+      <w:lvlJc w:val="left"/>
+      <w:pPr>
+        <w:ind w:left="360" w:hanging="360"/>
+      </w:pPr>
+    </w:lvl>
+    <w:lvl w:ilvl="1">
+      <w:start w:val="1"/>
+      <w:numFmt w:val="decimal"/>
+      <w:lvlText w:val="%1.%2."/>
+      <w:lvlJc w:val="left"/>
+      <w:pPr>
+        <w:ind w:left="792" w:hanging="432"/>
+      </w:pPr>
+    </w:lvl>
+    <w:lvl w:ilvl="2">
+      <w:start w:val="1"/>
+      <w:numFmt w:val="decimal"/>
+      <w:lvlText w:val="%1.%2.%3."/>
+      <w:lvlJc w:val="left"/>
+      <w:pPr>
+        <w:ind w:left="1224" w:hanging="504"/>
+      </w:pPr>
+    </w:lvl>
+    <w:lvl w:ilvl="3">
+      <w:start w:val="1"/>
+      <w:numFmt w:val="decimal"/>
+      <w:lvlText w:val="%1.%2.%3.%4."/>
+      <w:lvlJc w:val="left"/>
+      <w:pPr>
+        <w:ind w:left="1728" w:hanging="648"/>
+      </w:pPr>
+    </w:lvl>
+    <w:lvl w:ilvl="4">
+      <w:start w:val="1"/>
+      <w:numFmt w:val="decimal"/>
+      <w:lvlText w:val="%1.%2.%3.%4.%5."/>
+      <w:lvlJc w:val="left"/>
+      <w:pPr>
+        <w:ind w:left="2232" w:hanging="792"/>
+      </w:pPr>
+    </w:lvl>
+    <w:lvl w:ilvl="5">
+      <w:start w:val="1"/>
+      <w:numFmt w:val="decimal"/>
+      <w:lvlText w:val="%1.%2.%3.%4.%5.%6."/>
+      <w:lvlJc w:val="left"/>
+      <w:pPr>
+        <w:ind w:left="2736" w:hanging="936"/>
+      </w:pPr>
+    </w:lvl>
+    <w:lvl w:ilvl="6">
+      <w:start w:val="1"/>
+      <w:numFmt w:val="decimal"/>
+      <w:lvlText w:val="%1.%2.%3.%4.%5.%6.%7."/>
+      <w:lvlJc w:val="left"/>
+      <w:pPr>
+        <w:ind w:left="3240" w:hanging="1080"/>
+      </w:pPr>
+    </w:lvl>
+    <w:lvl w:ilvl="7">
+      <w:start w:val="1"/>
+      <w:numFmt w:val="decimal"/>
+      <w:lvlText w:val="%1.%2.%3.%4.%5.%6.%7.%8."/>
+      <w:lvlJc w:val="left"/>
+      <w:pPr>
+        <w:ind w:left="3744" w:hanging="1224"/>
+      </w:pPr>
+    </w:lvl>
+    <w:lvl w:ilvl="8">
+      <w:start w:val="1"/>
+      <w:numFmt w:val="decimal"/>
+      <w:lvlText w:val="%1.%2.%3.%4.%5.%6.%7.%8.%9."/>
+      <w:lvlJc w:val="left"/>
+      <w:pPr>
+        <w:ind w:left="4320" w:hanging="1440"/>
+      </w:pPr>
+    </w:lvl>
+  </w:abstractNum>
+  <w:num w:numId="1">
+    <w:abstractNumId w:val="2"/>
+  </w:num>
+  <w:num w:numId="2">
+    <w:abstractNumId w:val="1"/>
+  </w:num>
+  <w:num w:numId="3">
+    <w:abstractNumId w:val="0"/>
+  </w:num>
+</w:numbering>
 </file>
 
 <file path=word/styles.xml><?xml version="1.0" encoding="utf-8"?>
@@ -1302,6 +2116,17 @@
       <w:szCs w:val="16"/>
     </w:rPr>
   </w:style>
+  <w:style w:type="paragraph" w:styleId="ListParagraph">
+    <w:name w:val="List Paragraph"/>
+    <w:basedOn w:val="Normal"/>
+    <w:uiPriority w:val="34"/>
+    <w:qFormat/>
+    <w:rsid w:val="008642EB"/>
+    <w:pPr>
+      <w:ind w:left="720"/>
+      <w:contextualSpacing/>
+    </w:pPr>
+  </w:style>
 </w:styles>
 </file>
 
@@ -1521,6 +2346,17 @@
       <w:sz w:val="16"/>
       <w:szCs w:val="16"/>
     </w:rPr>
+  </w:style>
+  <w:style w:type="paragraph" w:styleId="ListParagraph">
+    <w:name w:val="List Paragraph"/>
+    <w:basedOn w:val="Normal"/>
+    <w:uiPriority w:val="34"/>
+    <w:qFormat/>
+    <w:rsid w:val="008642EB"/>
+    <w:pPr>
+      <w:ind w:left="720"/>
+      <w:contextualSpacing/>
+    </w:pPr>
   </w:style>
 </w:styles>
 </file>

</xml_diff>